<commit_message>
Ahora si es todo
</commit_message>
<xml_diff>
--- a/FundamentosEconomicos/EscritoProyecto.docx
+++ b/FundamentosEconomicos/EscritoProyecto.docx
@@ -791,8 +791,6 @@
         </w:rPr>
         <w:t>También, cada ciertos periodos habrá actividades y maratones con temática. Para chicos y grandes.</w:t>
       </w:r>
-      <w:bookmarkStart w:id="0" w:name="_GoBack"/>
-      <w:bookmarkEnd w:id="0"/>
     </w:p>
     <w:p>
       <w:pPr>
@@ -811,6 +809,7 @@
       </w:pPr>
       <w:r>
         <w:rPr>
+          <w:noProof/>
           <w:sz w:val="22"/>
         </w:rPr>
         <w:drawing>
@@ -1043,27 +1042,114 @@
     <w:p>
       <w:pPr>
         <w:rPr>
-          <w:lang w:val="es-419"/>
+          <w:lang w:val="es-ES"/>
+        </w:rPr>
+      </w:pPr>
+    </w:p>
+    <w:p>
+      <w:pPr>
+        <w:rPr>
+          <w:lang w:val="es-ES"/>
         </w:rPr>
       </w:pPr>
       <w:r>
         <w:rPr>
           <w:lang w:val="es-ES"/>
         </w:rPr>
-        <w:t>La competencia a la cual se enfrenta en el presente proyecto es casi nula, ya que sólo existe un auto</w:t>
+        <w:t>Se analizaron los mayores competidores y se dividieron en dos categorías:</w:t>
+      </w:r>
+    </w:p>
+    <w:p>
+      <w:pPr>
+        <w:pStyle w:val="Prrafodelista"/>
+        <w:numPr>
+          <w:ilvl w:val="0"/>
+          <w:numId w:val="11"/>
+        </w:numPr>
+        <w:rPr>
+          <w:lang w:val="es-ES"/>
+        </w:rPr>
+      </w:pPr>
+      <w:r>
+        <w:rPr>
+          <w:lang w:val="es-ES"/>
+        </w:rPr>
+        <w:t>Competencia directa:</w:t>
+      </w:r>
+    </w:p>
+    <w:p>
+      <w:pPr>
+        <w:pStyle w:val="Prrafodelista"/>
+        <w:numPr>
+          <w:ilvl w:val="0"/>
+          <w:numId w:val="12"/>
+        </w:numPr>
+        <w:rPr>
+          <w:lang w:val="es-ES"/>
+        </w:rPr>
+      </w:pPr>
+      <w:r>
+        <w:rPr>
+          <w:lang w:val="es-ES"/>
+        </w:rPr>
+        <w:t>Auto cinema</w:t>
       </w:r>
       <w:r>
         <w:rPr>
           <w:lang w:val="es-ES"/>
         </w:rPr>
-        <w:t xml:space="preserve"> </w:t>
+        <w:t xml:space="preserve"> Coyote</w:t>
       </w:r>
       <w:r>
         <w:rPr>
           <w:lang w:val="es-ES"/>
         </w:rPr>
-        <w:t>cinema reconocido, no obstante destacamos una innovación en los servicios a ofrecer para atraer al público ya que el proyecto al presentarse como nuevo en el mercado carece de reconocimiento de los consumidores.</w:t>
+        <w:t>: El principal competente en nuestra categoría, al ser el único auto cinema en México sería tratado como la competencia directa.</w:t>
       </w:r>
+    </w:p>
+    <w:p>
+      <w:pPr>
+        <w:pStyle w:val="Prrafodelista"/>
+        <w:numPr>
+          <w:ilvl w:val="0"/>
+          <w:numId w:val="11"/>
+        </w:numPr>
+        <w:rPr>
+          <w:lang w:val="es-419"/>
+        </w:rPr>
+      </w:pPr>
+      <w:r>
+        <w:rPr>
+          <w:lang w:val="es-ES"/>
+        </w:rPr>
+        <w:t>Competencia indirecta:</w:t>
+      </w:r>
+    </w:p>
+    <w:p>
+      <w:pPr>
+        <w:pStyle w:val="Prrafodelista"/>
+        <w:numPr>
+          <w:ilvl w:val="0"/>
+          <w:numId w:val="12"/>
+        </w:numPr>
+        <w:rPr>
+          <w:lang w:val="es-419"/>
+        </w:rPr>
+      </w:pPr>
+      <w:r>
+        <w:rPr>
+          <w:lang w:val="es-419"/>
+        </w:rPr>
+        <w:t>Otros cines</w:t>
+      </w:r>
+      <w:r>
+        <w:rPr>
+          <w:lang w:val="es-419"/>
+        </w:rPr>
+        <w:t>: (Cinépolis, Cinemex, etc.) La competencia indirecta es a su vez la más grande, ya que al ser empresas establecidas tienen una ventaja por ser mayormente conocidas, para lo cuál se trazarán estrategias para atacarlos de manera eficaz.</w:t>
+      </w:r>
+      <w:bookmarkStart w:id="0" w:name="_GoBack"/>
+      <w:bookmarkEnd w:id="0"/>
     </w:p>
     <w:p>
       <w:pPr>
@@ -3781,6 +3867,92 @@
     </w:lvl>
   </w:abstractNum>
   <w:abstractNum w:abstractNumId="5" w15:restartNumberingAfterBreak="0">
+    <w:nsid w:val="3EEE7D2E"/>
+    <w:multiLevelType w:val="hybridMultilevel"/>
+    <w:tmpl w:val="8FECBDE8"/>
+    <w:lvl w:ilvl="0" w:tplc="0409000F">
+      <w:start w:val="1"/>
+      <w:numFmt w:val="decimal"/>
+      <w:lvlText w:val="%1."/>
+      <w:lvlJc w:val="left"/>
+      <w:pPr>
+        <w:ind w:left="1440" w:hanging="360"/>
+      </w:pPr>
+    </w:lvl>
+    <w:lvl w:ilvl="1" w:tplc="04090019" w:tentative="1">
+      <w:start w:val="1"/>
+      <w:numFmt w:val="lowerLetter"/>
+      <w:lvlText w:val="%2."/>
+      <w:lvlJc w:val="left"/>
+      <w:pPr>
+        <w:ind w:left="2160" w:hanging="360"/>
+      </w:pPr>
+    </w:lvl>
+    <w:lvl w:ilvl="2" w:tplc="0409001B" w:tentative="1">
+      <w:start w:val="1"/>
+      <w:numFmt w:val="lowerRoman"/>
+      <w:lvlText w:val="%3."/>
+      <w:lvlJc w:val="right"/>
+      <w:pPr>
+        <w:ind w:left="2880" w:hanging="180"/>
+      </w:pPr>
+    </w:lvl>
+    <w:lvl w:ilvl="3" w:tplc="0409000F" w:tentative="1">
+      <w:start w:val="1"/>
+      <w:numFmt w:val="decimal"/>
+      <w:lvlText w:val="%4."/>
+      <w:lvlJc w:val="left"/>
+      <w:pPr>
+        <w:ind w:left="3600" w:hanging="360"/>
+      </w:pPr>
+    </w:lvl>
+    <w:lvl w:ilvl="4" w:tplc="04090019" w:tentative="1">
+      <w:start w:val="1"/>
+      <w:numFmt w:val="lowerLetter"/>
+      <w:lvlText w:val="%5."/>
+      <w:lvlJc w:val="left"/>
+      <w:pPr>
+        <w:ind w:left="4320" w:hanging="360"/>
+      </w:pPr>
+    </w:lvl>
+    <w:lvl w:ilvl="5" w:tplc="0409001B" w:tentative="1">
+      <w:start w:val="1"/>
+      <w:numFmt w:val="lowerRoman"/>
+      <w:lvlText w:val="%6."/>
+      <w:lvlJc w:val="right"/>
+      <w:pPr>
+        <w:ind w:left="5040" w:hanging="180"/>
+      </w:pPr>
+    </w:lvl>
+    <w:lvl w:ilvl="6" w:tplc="0409000F" w:tentative="1">
+      <w:start w:val="1"/>
+      <w:numFmt w:val="decimal"/>
+      <w:lvlText w:val="%7."/>
+      <w:lvlJc w:val="left"/>
+      <w:pPr>
+        <w:ind w:left="5760" w:hanging="360"/>
+      </w:pPr>
+    </w:lvl>
+    <w:lvl w:ilvl="7" w:tplc="04090019" w:tentative="1">
+      <w:start w:val="1"/>
+      <w:numFmt w:val="lowerLetter"/>
+      <w:lvlText w:val="%8."/>
+      <w:lvlJc w:val="left"/>
+      <w:pPr>
+        <w:ind w:left="6480" w:hanging="360"/>
+      </w:pPr>
+    </w:lvl>
+    <w:lvl w:ilvl="8" w:tplc="0409001B" w:tentative="1">
+      <w:start w:val="1"/>
+      <w:numFmt w:val="lowerRoman"/>
+      <w:lvlText w:val="%9."/>
+      <w:lvlJc w:val="right"/>
+      <w:pPr>
+        <w:ind w:left="7200" w:hanging="180"/>
+      </w:pPr>
+    </w:lvl>
+  </w:abstractNum>
+  <w:abstractNum w:abstractNumId="6" w15:restartNumberingAfterBreak="0">
     <w:nsid w:val="40E83F0C"/>
     <w:multiLevelType w:val="hybridMultilevel"/>
     <w:tmpl w:val="0396DBEE"/>
@@ -3920,7 +4092,7 @@
       </w:rPr>
     </w:lvl>
   </w:abstractNum>
-  <w:abstractNum w:abstractNumId="6" w15:restartNumberingAfterBreak="0">
+  <w:abstractNum w:abstractNumId="7" w15:restartNumberingAfterBreak="0">
     <w:nsid w:val="562462D5"/>
     <w:multiLevelType w:val="hybridMultilevel"/>
     <w:tmpl w:val="B2E21244"/>
@@ -4033,7 +4205,120 @@
       </w:rPr>
     </w:lvl>
   </w:abstractNum>
-  <w:abstractNum w:abstractNumId="7" w15:restartNumberingAfterBreak="0">
+  <w:abstractNum w:abstractNumId="8" w15:restartNumberingAfterBreak="0">
+    <w:nsid w:val="745A724F"/>
+    <w:multiLevelType w:val="hybridMultilevel"/>
+    <w:tmpl w:val="40206532"/>
+    <w:lvl w:ilvl="0" w:tplc="04090001">
+      <w:start w:val="1"/>
+      <w:numFmt w:val="bullet"/>
+      <w:lvlText w:val=""/>
+      <w:lvlJc w:val="left"/>
+      <w:pPr>
+        <w:ind w:left="720" w:hanging="360"/>
+      </w:pPr>
+      <w:rPr>
+        <w:rFonts w:ascii="Symbol" w:hAnsi="Symbol" w:hint="default"/>
+      </w:rPr>
+    </w:lvl>
+    <w:lvl w:ilvl="1" w:tplc="04090003" w:tentative="1">
+      <w:start w:val="1"/>
+      <w:numFmt w:val="bullet"/>
+      <w:lvlText w:val="o"/>
+      <w:lvlJc w:val="left"/>
+      <w:pPr>
+        <w:ind w:left="1440" w:hanging="360"/>
+      </w:pPr>
+      <w:rPr>
+        <w:rFonts w:ascii="Courier New" w:hAnsi="Courier New" w:cs="Courier New" w:hint="default"/>
+      </w:rPr>
+    </w:lvl>
+    <w:lvl w:ilvl="2" w:tplc="04090005" w:tentative="1">
+      <w:start w:val="1"/>
+      <w:numFmt w:val="bullet"/>
+      <w:lvlText w:val=""/>
+      <w:lvlJc w:val="left"/>
+      <w:pPr>
+        <w:ind w:left="2160" w:hanging="360"/>
+      </w:pPr>
+      <w:rPr>
+        <w:rFonts w:ascii="Wingdings" w:hAnsi="Wingdings" w:hint="default"/>
+      </w:rPr>
+    </w:lvl>
+    <w:lvl w:ilvl="3" w:tplc="04090001" w:tentative="1">
+      <w:start w:val="1"/>
+      <w:numFmt w:val="bullet"/>
+      <w:lvlText w:val=""/>
+      <w:lvlJc w:val="left"/>
+      <w:pPr>
+        <w:ind w:left="2880" w:hanging="360"/>
+      </w:pPr>
+      <w:rPr>
+        <w:rFonts w:ascii="Symbol" w:hAnsi="Symbol" w:hint="default"/>
+      </w:rPr>
+    </w:lvl>
+    <w:lvl w:ilvl="4" w:tplc="04090003" w:tentative="1">
+      <w:start w:val="1"/>
+      <w:numFmt w:val="bullet"/>
+      <w:lvlText w:val="o"/>
+      <w:lvlJc w:val="left"/>
+      <w:pPr>
+        <w:ind w:left="3600" w:hanging="360"/>
+      </w:pPr>
+      <w:rPr>
+        <w:rFonts w:ascii="Courier New" w:hAnsi="Courier New" w:cs="Courier New" w:hint="default"/>
+      </w:rPr>
+    </w:lvl>
+    <w:lvl w:ilvl="5" w:tplc="04090005" w:tentative="1">
+      <w:start w:val="1"/>
+      <w:numFmt w:val="bullet"/>
+      <w:lvlText w:val=""/>
+      <w:lvlJc w:val="left"/>
+      <w:pPr>
+        <w:ind w:left="4320" w:hanging="360"/>
+      </w:pPr>
+      <w:rPr>
+        <w:rFonts w:ascii="Wingdings" w:hAnsi="Wingdings" w:hint="default"/>
+      </w:rPr>
+    </w:lvl>
+    <w:lvl w:ilvl="6" w:tplc="04090001" w:tentative="1">
+      <w:start w:val="1"/>
+      <w:numFmt w:val="bullet"/>
+      <w:lvlText w:val=""/>
+      <w:lvlJc w:val="left"/>
+      <w:pPr>
+        <w:ind w:left="5040" w:hanging="360"/>
+      </w:pPr>
+      <w:rPr>
+        <w:rFonts w:ascii="Symbol" w:hAnsi="Symbol" w:hint="default"/>
+      </w:rPr>
+    </w:lvl>
+    <w:lvl w:ilvl="7" w:tplc="04090003" w:tentative="1">
+      <w:start w:val="1"/>
+      <w:numFmt w:val="bullet"/>
+      <w:lvlText w:val="o"/>
+      <w:lvlJc w:val="left"/>
+      <w:pPr>
+        <w:ind w:left="5760" w:hanging="360"/>
+      </w:pPr>
+      <w:rPr>
+        <w:rFonts w:ascii="Courier New" w:hAnsi="Courier New" w:cs="Courier New" w:hint="default"/>
+      </w:rPr>
+    </w:lvl>
+    <w:lvl w:ilvl="8" w:tplc="04090005" w:tentative="1">
+      <w:start w:val="1"/>
+      <w:numFmt w:val="bullet"/>
+      <w:lvlText w:val=""/>
+      <w:lvlJc w:val="left"/>
+      <w:pPr>
+        <w:ind w:left="6480" w:hanging="360"/>
+      </w:pPr>
+      <w:rPr>
+        <w:rFonts w:ascii="Wingdings" w:hAnsi="Wingdings" w:hint="default"/>
+      </w:rPr>
+    </w:lvl>
+  </w:abstractNum>
+  <w:abstractNum w:abstractNumId="9" w15:restartNumberingAfterBreak="0">
     <w:nsid w:val="77490F54"/>
     <w:multiLevelType w:val="hybridMultilevel"/>
     <w:tmpl w:val="8DF8E9C8"/>
@@ -4173,7 +4458,7 @@
       </w:rPr>
     </w:lvl>
   </w:abstractNum>
-  <w:abstractNum w:abstractNumId="8" w15:restartNumberingAfterBreak="0">
+  <w:abstractNum w:abstractNumId="10" w15:restartNumberingAfterBreak="0">
     <w:nsid w:val="780A5A43"/>
     <w:multiLevelType w:val="hybridMultilevel"/>
     <w:tmpl w:val="2BC0B8EC"/>
@@ -4313,7 +4598,7 @@
       </w:rPr>
     </w:lvl>
   </w:abstractNum>
-  <w:abstractNum w:abstractNumId="9" w15:restartNumberingAfterBreak="0">
+  <w:abstractNum w:abstractNumId="11" w15:restartNumberingAfterBreak="0">
     <w:nsid w:val="7DE17D99"/>
     <w:multiLevelType w:val="hybridMultilevel"/>
     <w:tmpl w:val="305E0216"/>
@@ -4463,25 +4748,31 @@
     <w:abstractNumId w:val="2"/>
   </w:num>
   <w:num w:numId="4">
-    <w:abstractNumId w:val="9"/>
+    <w:abstractNumId w:val="11"/>
   </w:num>
   <w:num w:numId="5">
-    <w:abstractNumId w:val="8"/>
+    <w:abstractNumId w:val="10"/>
   </w:num>
   <w:num w:numId="6">
     <w:abstractNumId w:val="4"/>
   </w:num>
   <w:num w:numId="7">
-    <w:abstractNumId w:val="5"/>
+    <w:abstractNumId w:val="6"/>
   </w:num>
   <w:num w:numId="8">
     <w:abstractNumId w:val="1"/>
   </w:num>
   <w:num w:numId="9">
+    <w:abstractNumId w:val="9"/>
+  </w:num>
+  <w:num w:numId="10">
     <w:abstractNumId w:val="7"/>
   </w:num>
-  <w:num w:numId="10">
-    <w:abstractNumId w:val="6"/>
+  <w:num w:numId="11">
+    <w:abstractNumId w:val="8"/>
+  </w:num>
+  <w:num w:numId="12">
+    <w:abstractNumId w:val="5"/>
   </w:num>
 </w:numbering>
 </file>
@@ -4503,7 +4794,7 @@
       </w:pPr>
     </w:pPrDefault>
   </w:docDefaults>
-  <w:latentStyles w:defLockedState="0" w:defUIPriority="99" w:defSemiHidden="0" w:defUnhideWhenUsed="0" w:defQFormat="0" w:count="375">
+  <w:latentStyles w:defLockedState="0" w:defUIPriority="99" w:defSemiHidden="0" w:defUnhideWhenUsed="0" w:defQFormat="0" w:count="376">
     <w:lsdException w:name="Normal" w:uiPriority="0" w:qFormat="1"/>
     <w:lsdException w:name="heading 1" w:uiPriority="9" w:qFormat="1"/>
     <w:lsdException w:name="heading 2" w:semiHidden="1" w:uiPriority="9" w:unhideWhenUsed="1" w:qFormat="1"/>
@@ -4609,7 +4900,6 @@
     <w:lsdException w:name="HTML Sample" w:semiHidden="1" w:unhideWhenUsed="1"/>
     <w:lsdException w:name="HTML Typewriter" w:semiHidden="1" w:unhideWhenUsed="1"/>
     <w:lsdException w:name="HTML Variable" w:semiHidden="1" w:unhideWhenUsed="1"/>
-    <w:lsdException w:name="Normal Table" w:semiHidden="1" w:unhideWhenUsed="1"/>
     <w:lsdException w:name="annotation subject" w:semiHidden="1" w:unhideWhenUsed="1"/>
     <w:lsdException w:name="No List" w:semiHidden="1" w:unhideWhenUsed="1"/>
     <w:lsdException w:name="Outline List 1" w:semiHidden="1" w:unhideWhenUsed="1"/>
@@ -4656,10 +4946,8 @@
     <w:lsdException w:name="Table Subtle 2" w:semiHidden="1" w:unhideWhenUsed="1"/>
     <w:lsdException w:name="Table Web 1" w:semiHidden="1" w:unhideWhenUsed="1"/>
     <w:lsdException w:name="Table Web 2" w:semiHidden="1" w:unhideWhenUsed="1"/>
-    <w:lsdException w:name="Table Web 3" w:semiHidden="1" w:unhideWhenUsed="1"/>
     <w:lsdException w:name="Balloon Text" w:semiHidden="1" w:unhideWhenUsed="1"/>
     <w:lsdException w:name="Table Grid" w:uiPriority="39"/>
-    <w:lsdException w:name="Table Theme" w:semiHidden="1" w:unhideWhenUsed="1"/>
     <w:lsdException w:name="Placeholder Text" w:semiHidden="1"/>
     <w:lsdException w:name="No Spacing" w:uiPriority="1" w:qFormat="1"/>
     <w:lsdException w:name="Light Shading" w:uiPriority="60"/>
@@ -4879,6 +5167,7 @@
     <w:lsdException w:name="Smart Hyperlink" w:semiHidden="1" w:unhideWhenUsed="1"/>
     <w:lsdException w:name="Hashtag" w:semiHidden="1" w:unhideWhenUsed="1"/>
     <w:lsdException w:name="Unresolved Mention" w:semiHidden="1" w:unhideWhenUsed="1"/>
+    <w:lsdException w:name="Smart Link" w:semiHidden="1" w:unhideWhenUsed="1"/>
   </w:latentStyles>
   <w:style w:type="paragraph" w:default="1" w:styleId="Normal">
     <w:name w:val="Normal"/>
@@ -4920,6 +5209,7 @@
   <w:style w:type="character" w:default="1" w:styleId="Fuentedeprrafopredeter">
     <w:name w:val="Default Paragraph Font"/>
     <w:uiPriority w:val="1"/>
+    <w:semiHidden/>
     <w:unhideWhenUsed/>
   </w:style>
   <w:style w:type="table" w:default="1" w:styleId="Tablanormal">

</xml_diff>